<commit_message>
edit template + docx
</commit_message>
<xml_diff>
--- a/templates/10b Berita Acara Pembukaan Penawaran.docx
+++ b/templates/10b Berita Acara Pembukaan Penawaran.docx
@@ -1138,8 +1138,6 @@
         </w:rPr>
         <w:t xml:space="preserve">PANITIA </w:t>
       </w:r>
-      <w:bookmarkStart w:id="0" w:name="_GoBack"/>
-      <w:bookmarkEnd w:id="0"/>
       <w:r>
         <w:rPr>
           <w:rFonts w:ascii="Arial" w:hAnsi="Arial" w:cs="Arial"/>
@@ -1876,7 +1874,21 @@
         <w:rPr>
           <w:rFonts w:ascii="Arial" w:hAnsi="Arial" w:cs="Arial"/>
         </w:rPr>
-        <w:t>#3#</w:t>
+        <w:t>#</w:t>
+      </w:r>
+      <w:proofErr w:type="spellStart"/>
+      <w:r>
+        <w:rPr>
+          <w:rFonts w:ascii="Arial" w:hAnsi="Arial" w:cs="Arial"/>
+        </w:rPr>
+        <w:t>hari</w:t>
+      </w:r>
+      <w:proofErr w:type="spellEnd"/>
+      <w:r>
+        <w:rPr>
+          <w:rFonts w:ascii="Arial" w:hAnsi="Arial" w:cs="Arial"/>
+        </w:rPr>
+        <w:t>#</w:t>
       </w:r>
       <w:r>
         <w:rPr>
@@ -1889,7 +1901,21 @@
         <w:rPr>
           <w:rFonts w:ascii="Arial" w:hAnsi="Arial" w:cs="Arial"/>
         </w:rPr>
-        <w:t>#4#</w:t>
+        <w:t>#</w:t>
+      </w:r>
+      <w:proofErr w:type="spellStart"/>
+      <w:r>
+        <w:rPr>
+          <w:rFonts w:ascii="Arial" w:hAnsi="Arial" w:cs="Arial"/>
+        </w:rPr>
+        <w:t>tanggal</w:t>
+      </w:r>
+      <w:proofErr w:type="spellEnd"/>
+      <w:r>
+        <w:rPr>
+          <w:rFonts w:ascii="Arial" w:hAnsi="Arial" w:cs="Arial"/>
+        </w:rPr>
+        <w:t>#</w:t>
       </w:r>
       <w:r>
         <w:rPr>
@@ -1902,7 +1928,19 @@
         <w:rPr>
           <w:rFonts w:ascii="Arial" w:hAnsi="Arial" w:cs="Arial"/>
         </w:rPr>
-        <w:t>#5#</w:t>
+        <w:t>#</w:t>
+      </w:r>
+      <w:r>
+        <w:rPr>
+          <w:rFonts w:ascii="Arial" w:hAnsi="Arial" w:cs="Arial"/>
+        </w:rPr>
+        <w:t>jam</w:t>
+      </w:r>
+      <w:r>
+        <w:rPr>
+          <w:rFonts w:ascii="Arial" w:hAnsi="Arial" w:cs="Arial"/>
+        </w:rPr>
+        <w:t>#</w:t>
       </w:r>
       <w:r>
         <w:rPr>
@@ -1926,7 +1964,25 @@
           <w:sz w:val="24"/>
           <w:szCs w:val="24"/>
         </w:rPr>
-        <w:t>#6#</w:t>
+        <w:t>#</w:t>
+      </w:r>
+      <w:proofErr w:type="spellStart"/>
+      <w:r>
+        <w:rPr>
+          <w:rFonts w:ascii="Arial" w:hAnsi="Arial" w:cs="Arial"/>
+          <w:sz w:val="24"/>
+          <w:szCs w:val="24"/>
+        </w:rPr>
+        <w:t>namapengadaan</w:t>
+      </w:r>
+      <w:proofErr w:type="spellEnd"/>
+      <w:r>
+        <w:rPr>
+          <w:rFonts w:ascii="Arial" w:hAnsi="Arial" w:cs="Arial"/>
+          <w:sz w:val="24"/>
+          <w:szCs w:val="24"/>
+        </w:rPr>
+        <w:t>#</w:t>
       </w:r>
       <w:r>
         <w:rPr>
@@ -1958,13 +2014,20 @@
           <w:rFonts w:ascii="Arial" w:hAnsi="Arial" w:cs="Arial"/>
           <w:lang w:val="sv-SE"/>
         </w:rPr>
-        <w:t xml:space="preserve"> #7#</w:t>
+        <w:t xml:space="preserve"> #norks</w:t>
       </w:r>
       <w:r>
         <w:rPr>
           <w:rFonts w:ascii="Arial" w:hAnsi="Arial" w:cs="Arial"/>
           <w:lang w:val="sv-SE"/>
         </w:rPr>
+        <w:t>#</w:t>
+      </w:r>
+      <w:r>
+        <w:rPr>
+          <w:rFonts w:ascii="Arial" w:hAnsi="Arial" w:cs="Arial"/>
+          <w:lang w:val="sv-SE"/>
+        </w:rPr>
         <w:t xml:space="preserve"> tanggal</w:t>
       </w:r>
       <w:r>
@@ -1978,7 +2041,21 @@
         <w:rPr>
           <w:rFonts w:ascii="Arial" w:hAnsi="Arial" w:cs="Arial"/>
         </w:rPr>
-        <w:t>#8#</w:t>
+        <w:t>#</w:t>
+      </w:r>
+      <w:r>
+        <w:rPr>
+          <w:rFonts w:ascii="Arial" w:hAnsi="Arial" w:cs="Arial"/>
+        </w:rPr>
+        <w:t>tanggalrks</w:t>
+      </w:r>
+      <w:bookmarkStart w:id="0" w:name="_GoBack"/>
+      <w:bookmarkEnd w:id="0"/>
+      <w:r>
+        <w:rPr>
+          <w:rFonts w:ascii="Arial" w:hAnsi="Arial" w:cs="Arial"/>
+        </w:rPr>
+        <w:t>#</w:t>
       </w:r>
       <w:r>
         <w:rPr>
@@ -3056,7 +3133,7 @@
           <v:imagedata r:id="rId1" o:title=""/>
           <w10:wrap type="topAndBottom"/>
         </v:shape>
-        <o:OLEObject Type="Embed" ProgID="PBrush" ShapeID="_x0000_s2049" DrawAspect="Content" ObjectID="_1433700966" r:id="rId2"/>
+        <o:OLEObject Type="Embed" ProgID="PBrush" ShapeID="_x0000_s2049" DrawAspect="Content" ObjectID="_1433709590" r:id="rId2"/>
       </w:pict>
     </w:r>
     <w:r>

</xml_diff>